<commit_message>
cos3701 - assign 1 - questions 1, 2, 4 entered into word doc, q3 in journal and now working on q5
</commit_message>
<xml_diff>
--- a/cos3701/assign_1/Assign_1.docx
+++ b/cos3701/assign_1/Assign_1.docx
@@ -38,8 +38,16 @@
         <w:rPr>
           <w:lang w:val="en-US"/>
         </w:rPr>
-        <w:t>- S → aS</w:t>
-      </w:r>
+        <w:t xml:space="preserve">- S → </w:t>
+      </w:r>
+      <w:proofErr w:type="spellStart"/>
+      <w:r>
+        <w:rPr>
+          <w:lang w:val="en-US"/>
+        </w:rPr>
+        <w:t>aS</w:t>
+      </w:r>
+      <w:proofErr w:type="spellEnd"/>
     </w:p>
     <w:p>
       <w:pPr>
@@ -65,14 +73,16 @@
         <w:rPr>
           <w:lang w:val="en-US"/>
         </w:rPr>
-        <w:t xml:space="preserve">The rule </w:t>
-      </w:r>
-      <w:r>
-        <w:rPr>
-          <w:lang w:val="en-US"/>
-        </w:rPr>
-        <w:t>S → aS</w:t>
-      </w:r>
+        <w:t xml:space="preserve">The rule S → </w:t>
+      </w:r>
+      <w:proofErr w:type="spellStart"/>
+      <w:r>
+        <w:rPr>
+          <w:lang w:val="en-US"/>
+        </w:rPr>
+        <w:t>aS</w:t>
+      </w:r>
+      <w:proofErr w:type="spellEnd"/>
       <w:r>
         <w:rPr>
           <w:lang w:val="en-US"/>
@@ -124,41 +134,507 @@
         <w:rPr>
           <w:lang w:val="en-US"/>
         </w:rPr>
+        <w:t xml:space="preserve">→ </w:t>
+      </w:r>
+      <w:proofErr w:type="spellStart"/>
+      <w:r>
+        <w:rPr>
+          <w:lang w:val="en-US"/>
+        </w:rPr>
+        <w:t>ba</w:t>
+      </w:r>
+      <w:proofErr w:type="spellEnd"/>
+      <w:r>
+        <w:rPr>
+          <w:lang w:val="en-US"/>
+        </w:rPr>
+        <w:t xml:space="preserve"> as a suffix to any number of strings generated in the previous step.</w:t>
+      </w:r>
+    </w:p>
+    <w:p>
+      <w:pPr>
+        <w:rPr>
+          <w:lang w:val="en-US"/>
+        </w:rPr>
+      </w:pPr>
+      <w:r>
+        <w:rPr>
+          <w:lang w:val="en-US"/>
+        </w:rPr>
+        <w:t>Therefore, any string generated by this CFG will be of the form a</w:t>
+      </w:r>
+      <w:r>
+        <w:rPr>
+          <w:vertAlign w:val="superscript"/>
+          <w:lang w:val="en-US"/>
+        </w:rPr>
+        <w:t>*</w:t>
+      </w:r>
+      <w:proofErr w:type="spellStart"/>
+      <w:r>
+        <w:rPr>
+          <w:lang w:val="en-US"/>
+        </w:rPr>
+        <w:t>ba</w:t>
+      </w:r>
+      <w:proofErr w:type="spellEnd"/>
+      <w:r>
+        <w:rPr>
+          <w:lang w:val="en-US"/>
+        </w:rPr>
+        <w:t>.</w:t>
+      </w:r>
+    </w:p>
+    <w:p>
+      <w:pPr>
+        <w:rPr>
+          <w:lang w:val="en-US"/>
+        </w:rPr>
+      </w:pPr>
+    </w:p>
+    <w:p>
+      <w:pPr>
+        <w:rPr>
+          <w:lang w:val="en-US"/>
+        </w:rPr>
+      </w:pPr>
+      <w:r>
+        <w:rPr>
+          <w:lang w:val="en-US"/>
+        </w:rPr>
+        <w:t>Q.2</w:t>
+      </w:r>
+    </w:p>
+    <w:p>
+      <w:pPr>
+        <w:rPr>
+          <w:lang w:val="en-US"/>
+        </w:rPr>
+      </w:pPr>
+      <w:r>
+        <w:rPr>
+          <w:lang w:val="en-US"/>
+        </w:rPr>
+        <w:t xml:space="preserve">The CFGs for </w:t>
+      </w:r>
+      <w:r>
+        <w:rPr>
+          <w:lang w:val="en-US"/>
+        </w:rPr>
+        <w:t>the language with all words that do not have the substring ‘ab’:</w:t>
+      </w:r>
+    </w:p>
+    <w:p>
+      <w:pPr>
+        <w:rPr>
+          <w:kern w:val="0"/>
+          <w:lang w:val="en-US"/>
+          <w14:ligatures w14:val="none"/>
+        </w:rPr>
+      </w:pPr>
+      <w:r>
+        <w:rPr>
+          <w:lang w:val="en-US"/>
+        </w:rPr>
+        <w:t xml:space="preserve">S </w:t>
+      </w:r>
+      <w:r>
+        <w:rPr>
+          <w:kern w:val="0"/>
+          <w:lang w:val="en-US"/>
+          <w14:ligatures w14:val="none"/>
+        </w:rPr>
+        <w:t xml:space="preserve">→ </w:t>
+      </w:r>
+      <w:proofErr w:type="spellStart"/>
+      <w:r>
+        <w:rPr>
+          <w:kern w:val="0"/>
+          <w:lang w:val="en-US"/>
+          <w14:ligatures w14:val="none"/>
+        </w:rPr>
+        <w:t>bS</w:t>
+      </w:r>
+      <w:proofErr w:type="spellEnd"/>
+      <w:r>
+        <w:rPr>
+          <w:kern w:val="0"/>
+          <w:lang w:val="en-US"/>
+          <w14:ligatures w14:val="none"/>
+        </w:rPr>
+        <w:t xml:space="preserve"> | </w:t>
+      </w:r>
+      <w:proofErr w:type="spellStart"/>
+      <w:r>
+        <w:rPr>
+          <w:kern w:val="0"/>
+          <w:lang w:val="en-US"/>
+          <w14:ligatures w14:val="none"/>
+        </w:rPr>
+        <w:t>aA</w:t>
+      </w:r>
+      <w:proofErr w:type="spellEnd"/>
+    </w:p>
+    <w:p>
+      <w:pPr>
+        <w:rPr>
+          <w:rFonts w:ascii="Cambria Math" w:hAnsi="Cambria Math" w:cs="Cambria Math"/>
+          <w:kern w:val="0"/>
+          <w:lang w:val="en-US"/>
+          <w14:ligatures w14:val="none"/>
+        </w:rPr>
+      </w:pPr>
+      <w:r>
+        <w:rPr>
+          <w:kern w:val="0"/>
+          <w:lang w:val="en-US"/>
+          <w14:ligatures w14:val="none"/>
+        </w:rPr>
+        <w:t xml:space="preserve">A → </w:t>
+      </w:r>
+      <w:proofErr w:type="spellStart"/>
+      <w:r>
+        <w:rPr>
+          <w:kern w:val="0"/>
+          <w:lang w:val="en-US"/>
+          <w14:ligatures w14:val="none"/>
+        </w:rPr>
+        <w:t>aA</w:t>
+      </w:r>
+      <w:proofErr w:type="spellEnd"/>
+      <w:r>
+        <w:rPr>
+          <w:kern w:val="0"/>
+          <w:lang w:val="en-US"/>
+          <w14:ligatures w14:val="none"/>
+        </w:rPr>
+        <w:t xml:space="preserve"> | </w:t>
+      </w:r>
+      <w:r>
+        <w:rPr>
+          <w:rFonts w:ascii="Cambria Math" w:hAnsi="Cambria Math" w:cs="Cambria Math"/>
+          <w:kern w:val="0"/>
+          <w:lang w:val="en-US"/>
+          <w14:ligatures w14:val="none"/>
+        </w:rPr>
+        <w:t>ε</w:t>
+      </w:r>
+    </w:p>
+    <w:p>
+      <w:pPr>
+        <w:rPr>
+          <w:rFonts w:ascii="Cambria Math" w:hAnsi="Cambria Math" w:cs="Cambria Math"/>
+          <w:kern w:val="0"/>
+          <w:lang w:val="en-US"/>
+          <w14:ligatures w14:val="none"/>
+        </w:rPr>
+      </w:pPr>
+    </w:p>
+    <w:p>
+      <w:pPr>
+        <w:rPr>
+          <w:rFonts w:ascii="Cambria Math" w:hAnsi="Cambria Math" w:cs="Cambria Math"/>
+          <w:kern w:val="0"/>
+          <w:lang w:val="en-US"/>
+          <w14:ligatures w14:val="none"/>
+        </w:rPr>
+      </w:pPr>
+      <w:r>
+        <w:rPr>
+          <w:rFonts w:ascii="Cambria Math" w:hAnsi="Cambria Math" w:cs="Cambria Math"/>
+          <w:kern w:val="0"/>
+          <w:lang w:val="en-US"/>
+          <w14:ligatures w14:val="none"/>
+        </w:rPr>
+        <w:t>Q.3</w:t>
+      </w:r>
+    </w:p>
+    <w:p>
+      <w:pPr>
+        <w:rPr>
+          <w:rFonts w:cstheme="minorHAnsi"/>
+          <w:lang w:val="en-US"/>
+        </w:rPr>
+      </w:pPr>
+    </w:p>
+    <w:p>
+      <w:pPr>
+        <w:rPr>
+          <w:rFonts w:cstheme="minorHAnsi"/>
+          <w:lang w:val="en-US"/>
+        </w:rPr>
+      </w:pPr>
+      <w:r>
+        <w:rPr>
+          <w:rFonts w:cstheme="minorHAnsi"/>
+          <w:lang w:val="en-US"/>
+        </w:rPr>
+        <w:t>Q.4</w:t>
+      </w:r>
+    </w:p>
+    <w:p>
+      <w:pPr>
+        <w:rPr>
+          <w:rFonts w:cstheme="minorHAnsi"/>
+          <w:lang w:val="en-US"/>
+        </w:rPr>
+      </w:pPr>
+      <w:r>
+        <w:rPr>
+          <w:rFonts w:cstheme="minorHAnsi"/>
+          <w:lang w:val="en-US"/>
+        </w:rPr>
+        <w:t>Converted to CNF:</w:t>
+      </w:r>
+    </w:p>
+    <w:p>
+      <w:pPr>
+        <w:rPr>
+          <w:rFonts w:cstheme="minorHAnsi"/>
+          <w:lang w:val="en-US"/>
+        </w:rPr>
+      </w:pPr>
+      <w:r>
+        <w:rPr>
+          <w:rFonts w:cstheme="minorHAnsi"/>
+          <w:lang w:val="en-US"/>
+        </w:rPr>
+        <w:t>S → AX | YB</w:t>
+      </w:r>
+    </w:p>
+    <w:p>
+      <w:pPr>
+        <w:rPr>
+          <w:rFonts w:cstheme="minorHAnsi"/>
+          <w:lang w:val="en-US"/>
+        </w:rPr>
+      </w:pPr>
+      <w:r>
+        <w:rPr>
+          <w:rFonts w:cstheme="minorHAnsi"/>
+          <w:lang w:val="en-US"/>
+        </w:rPr>
+        <w:t xml:space="preserve">X </w:t>
+      </w:r>
+      <w:r>
+        <w:rPr>
+          <w:rFonts w:cstheme="minorHAnsi"/>
+          <w:lang w:val="en-US"/>
+        </w:rPr>
         <w:t>→</w:t>
       </w:r>
       <w:r>
         <w:rPr>
-          <w:lang w:val="en-US"/>
-        </w:rPr>
-        <w:t xml:space="preserve"> ba as a suffix to any number of strings generated in the previous step.</w:t>
-      </w:r>
-    </w:p>
-    <w:p>
-      <w:pPr>
-        <w:rPr>
-          <w:rFonts w:cstheme="minorHAnsi"/>
-          <w:lang w:val="en-US"/>
-        </w:rPr>
-      </w:pPr>
-      <w:r>
-        <w:rPr>
-          <w:lang w:val="en-US"/>
-        </w:rPr>
-        <w:t>Therefore, any string generated by this CFG will be of the form a</w:t>
-      </w:r>
-      <w:r>
-        <w:rPr>
-          <w:vertAlign w:val="superscript"/>
-          <w:lang w:val="en-US"/>
-        </w:rPr>
-        <w:t>*</w:t>
-      </w:r>
-      <w:r>
-        <w:rPr>
-          <w:lang w:val="en-US"/>
-        </w:rPr>
-        <w:t>ba.</w:t>
-      </w:r>
+          <w:rFonts w:cstheme="minorHAnsi"/>
+          <w:lang w:val="en-US"/>
+        </w:rPr>
+        <w:t xml:space="preserve"> MN | a</w:t>
+      </w:r>
+    </w:p>
+    <w:p>
+      <w:pPr>
+        <w:rPr>
+          <w:rFonts w:cstheme="minorHAnsi"/>
+          <w:lang w:val="en-US"/>
+        </w:rPr>
+      </w:pPr>
+      <w:r>
+        <w:rPr>
+          <w:rFonts w:cstheme="minorHAnsi"/>
+          <w:lang w:val="en-US"/>
+        </w:rPr>
+        <w:t xml:space="preserve">Y </w:t>
+      </w:r>
+      <w:r>
+        <w:rPr>
+          <w:rFonts w:cstheme="minorHAnsi"/>
+          <w:lang w:val="en-US"/>
+        </w:rPr>
+        <w:t>→</w:t>
+      </w:r>
+      <w:r>
+        <w:rPr>
+          <w:rFonts w:cstheme="minorHAnsi"/>
+          <w:lang w:val="en-US"/>
+        </w:rPr>
+        <w:t xml:space="preserve"> b | BY | B</w:t>
+      </w:r>
+    </w:p>
+    <w:p>
+      <w:pPr>
+        <w:rPr>
+          <w:rFonts w:cstheme="minorHAnsi"/>
+          <w:lang w:val="en-US"/>
+        </w:rPr>
+      </w:pPr>
+      <w:r>
+        <w:rPr>
+          <w:rFonts w:cstheme="minorHAnsi"/>
+          <w:lang w:val="en-US"/>
+        </w:rPr>
+        <w:t xml:space="preserve">Z </w:t>
+      </w:r>
+      <w:r>
+        <w:rPr>
+          <w:rFonts w:cstheme="minorHAnsi"/>
+          <w:lang w:val="en-US"/>
+        </w:rPr>
+        <w:t>→</w:t>
+      </w:r>
+      <w:r>
+        <w:rPr>
+          <w:rFonts w:cstheme="minorHAnsi"/>
+          <w:lang w:val="en-US"/>
+        </w:rPr>
+        <w:t xml:space="preserve"> a</w:t>
+      </w:r>
+    </w:p>
+    <w:p>
+      <w:pPr>
+        <w:rPr>
+          <w:rFonts w:cstheme="minorHAnsi"/>
+          <w:lang w:val="en-US"/>
+        </w:rPr>
+      </w:pPr>
+      <w:r>
+        <w:rPr>
+          <w:rFonts w:cstheme="minorHAnsi"/>
+          <w:lang w:val="en-US"/>
+        </w:rPr>
+        <w:t xml:space="preserve">A </w:t>
+      </w:r>
+      <w:r>
+        <w:rPr>
+          <w:rFonts w:cstheme="minorHAnsi"/>
+          <w:lang w:val="en-US"/>
+        </w:rPr>
+        <w:t>→</w:t>
+      </w:r>
+      <w:r>
+        <w:rPr>
+          <w:rFonts w:cstheme="minorHAnsi"/>
+          <w:lang w:val="en-US"/>
+        </w:rPr>
+        <w:t xml:space="preserve"> a</w:t>
+      </w:r>
+    </w:p>
+    <w:p>
+      <w:pPr>
+        <w:rPr>
+          <w:rFonts w:cstheme="minorHAnsi"/>
+          <w:lang w:val="en-US"/>
+        </w:rPr>
+      </w:pPr>
+      <w:r>
+        <w:rPr>
+          <w:rFonts w:cstheme="minorHAnsi"/>
+          <w:lang w:val="en-US"/>
+        </w:rPr>
+        <w:t xml:space="preserve">B </w:t>
+      </w:r>
+      <w:r>
+        <w:rPr>
+          <w:rFonts w:cstheme="minorHAnsi"/>
+          <w:lang w:val="en-US"/>
+        </w:rPr>
+        <w:t>→</w:t>
+      </w:r>
+      <w:r>
+        <w:rPr>
+          <w:rFonts w:cstheme="minorHAnsi"/>
+          <w:lang w:val="en-US"/>
+        </w:rPr>
+        <w:t xml:space="preserve"> b</w:t>
+      </w:r>
+    </w:p>
+    <w:p>
+      <w:pPr>
+        <w:rPr>
+          <w:rFonts w:cstheme="minorHAnsi"/>
+          <w:lang w:val="en-US"/>
+        </w:rPr>
+      </w:pPr>
+      <w:r>
+        <w:rPr>
+          <w:rFonts w:cstheme="minorHAnsi"/>
+          <w:lang w:val="en-US"/>
+        </w:rPr>
+        <w:t xml:space="preserve">M </w:t>
+      </w:r>
+      <w:r>
+        <w:rPr>
+          <w:rFonts w:cstheme="minorHAnsi"/>
+          <w:lang w:val="en-US"/>
+        </w:rPr>
+        <w:t>→</w:t>
+      </w:r>
+      <w:r>
+        <w:rPr>
+          <w:rFonts w:cstheme="minorHAnsi"/>
+          <w:lang w:val="en-US"/>
+        </w:rPr>
+        <w:t xml:space="preserve"> ZX</w:t>
+      </w:r>
+    </w:p>
+    <w:p>
+      <w:pPr>
+        <w:rPr>
+          <w:rFonts w:cstheme="minorHAnsi"/>
+          <w:lang w:val="en-US"/>
+        </w:rPr>
+      </w:pPr>
+      <w:r>
+        <w:rPr>
+          <w:rFonts w:cstheme="minorHAnsi"/>
+          <w:lang w:val="en-US"/>
+        </w:rPr>
+        <w:t xml:space="preserve">N </w:t>
+      </w:r>
+      <w:r>
+        <w:rPr>
+          <w:rFonts w:cstheme="minorHAnsi"/>
+          <w:lang w:val="en-US"/>
+        </w:rPr>
+        <w:t>→</w:t>
+      </w:r>
+      <w:r>
+        <w:rPr>
+          <w:rFonts w:cstheme="minorHAnsi"/>
+          <w:lang w:val="en-US"/>
+        </w:rPr>
+        <w:t xml:space="preserve"> ZY</w:t>
+      </w:r>
+    </w:p>
+    <w:p>
+      <w:pPr>
+        <w:rPr>
+          <w:rFonts w:cstheme="minorHAnsi"/>
+          <w:lang w:val="en-US"/>
+        </w:rPr>
+      </w:pPr>
+    </w:p>
+    <w:p>
+      <w:pPr>
+        <w:rPr>
+          <w:rFonts w:cstheme="minorHAnsi"/>
+          <w:lang w:val="en-US"/>
+        </w:rPr>
+      </w:pPr>
+      <w:r>
+        <w:rPr>
+          <w:rFonts w:cstheme="minorHAnsi"/>
+          <w:lang w:val="en-US"/>
+        </w:rPr>
+        <w:t>Q.5</w:t>
+      </w:r>
+    </w:p>
+    <w:p>
+      <w:pPr>
+        <w:rPr>
+          <w:rFonts w:cstheme="minorHAnsi"/>
+          <w:lang w:val="en-US"/>
+        </w:rPr>
+      </w:pPr>
     </w:p>
     <w:sectPr>
       <w:pgSz w:w="11906" w:h="16838"/>

</xml_diff>

<commit_message>
cos3701 - assign 1 complete and submitted
</commit_message>
<xml_diff>
--- a/cos3701/assign_1/Assign_1.docx
+++ b/cos3701/assign_1/Assign_1.docx
@@ -38,7 +38,7 @@
         <w:rPr>
           <w:lang w:val="en-US"/>
         </w:rPr>
-        <w:t xml:space="preserve">- S → </w:t>
+        <w:t xml:space="preserve">S → </w:t>
       </w:r>
       <w:proofErr w:type="spellStart"/>
       <w:r>
@@ -59,7 +59,7 @@
         <w:rPr>
           <w:lang w:val="en-US"/>
         </w:rPr>
-        <w:t>- S → ab</w:t>
+        <w:t>S → ab</w:t>
       </w:r>
     </w:p>
     <w:p>
@@ -356,6 +356,645 @@
           <w:lang w:val="en-US"/>
         </w:rPr>
       </w:pPr>
+      <w:r>
+        <w:rPr>
+          <w:rFonts w:cstheme="minorHAnsi"/>
+          <w:lang w:val="en-US"/>
+        </w:rPr>
+        <w:t>In CFG 1, it cannot generate ‘abba’ because the base word close to ‘abba’ that this CFG can generate is ‘</w:t>
+      </w:r>
+      <w:proofErr w:type="spellStart"/>
+      <w:r>
+        <w:rPr>
+          <w:rFonts w:cstheme="minorHAnsi"/>
+          <w:lang w:val="en-US"/>
+        </w:rPr>
+        <w:t>aabbab</w:t>
+      </w:r>
+      <w:proofErr w:type="spellEnd"/>
+      <w:r>
+        <w:rPr>
+          <w:rFonts w:cstheme="minorHAnsi"/>
+          <w:lang w:val="en-US"/>
+        </w:rPr>
+        <w:t xml:space="preserve">’. In CFG 3, </w:t>
+      </w:r>
+      <w:r>
+        <w:rPr>
+          <w:rFonts w:cstheme="minorHAnsi"/>
+          <w:lang w:val="en-US"/>
+        </w:rPr>
+        <w:t>it cannot generate ‘abba’ because the base word close to ‘abba’ that this CFG can generate is ‘</w:t>
+      </w:r>
+      <w:proofErr w:type="spellStart"/>
+      <w:r>
+        <w:rPr>
+          <w:rFonts w:cstheme="minorHAnsi"/>
+          <w:lang w:val="en-US"/>
+        </w:rPr>
+        <w:t>aabba</w:t>
+      </w:r>
+      <w:proofErr w:type="spellEnd"/>
+      <w:r>
+        <w:rPr>
+          <w:rFonts w:cstheme="minorHAnsi"/>
+          <w:lang w:val="en-US"/>
+        </w:rPr>
+        <w:t>’.</w:t>
+      </w:r>
+      <w:r>
+        <w:rPr>
+          <w:rFonts w:cstheme="minorHAnsi"/>
+          <w:lang w:val="en-US"/>
+        </w:rPr>
+        <w:t xml:space="preserve"> </w:t>
+      </w:r>
+      <w:r>
+        <w:rPr>
+          <w:rFonts w:cstheme="minorHAnsi"/>
+          <w:lang w:val="en-US"/>
+        </w:rPr>
+        <w:t xml:space="preserve">In CFG </w:t>
+      </w:r>
+      <w:r>
+        <w:rPr>
+          <w:rFonts w:cstheme="minorHAnsi"/>
+          <w:lang w:val="en-US"/>
+        </w:rPr>
+        <w:t>4</w:t>
+      </w:r>
+      <w:r>
+        <w:rPr>
+          <w:rFonts w:cstheme="minorHAnsi"/>
+          <w:lang w:val="en-US"/>
+        </w:rPr>
+        <w:t>, it cannot generate ‘abba’ because the base word close to ‘abba’ that this CFG can generate is ‘</w:t>
+      </w:r>
+      <w:proofErr w:type="spellStart"/>
+      <w:r>
+        <w:rPr>
+          <w:rFonts w:cstheme="minorHAnsi"/>
+          <w:lang w:val="en-US"/>
+        </w:rPr>
+        <w:t>aabba</w:t>
+      </w:r>
+      <w:proofErr w:type="spellEnd"/>
+      <w:r>
+        <w:rPr>
+          <w:rFonts w:cstheme="minorHAnsi"/>
+          <w:lang w:val="en-US"/>
+        </w:rPr>
+        <w:t>’.</w:t>
+      </w:r>
+    </w:p>
+    <w:p>
+      <w:pPr>
+        <w:rPr>
+          <w:rFonts w:cstheme="minorHAnsi"/>
+          <w:lang w:val="en-US"/>
+        </w:rPr>
+      </w:pPr>
+      <w:r>
+        <w:rPr>
+          <w:rFonts w:cstheme="minorHAnsi"/>
+          <w:lang w:val="en-US"/>
+        </w:rPr>
+        <w:t xml:space="preserve">CFG 2 can generate the word ‘abba’ and the syntax tree is: </w:t>
+      </w:r>
+    </w:p>
+    <w:p>
+      <w:pPr>
+        <w:rPr>
+          <w:rFonts w:cstheme="minorHAnsi"/>
+          <w:lang w:val="en-US"/>
+        </w:rPr>
+      </w:pPr>
+      <w:r>
+        <w:rPr>
+          <w:rFonts w:cstheme="minorHAnsi"/>
+          <w:lang w:val="en-US"/>
+        </w:rPr>
+        <w:t xml:space="preserve">        </w:t>
+      </w:r>
+      <w:r>
+        <w:rPr>
+          <w:rFonts w:cstheme="minorHAnsi"/>
+          <w:lang w:val="en-US"/>
+        </w:rPr>
+        <w:t xml:space="preserve">      </w:t>
+      </w:r>
+      <w:r>
+        <w:rPr>
+          <w:rFonts w:cstheme="minorHAnsi"/>
+          <w:lang w:val="en-US"/>
+        </w:rPr>
+        <w:t xml:space="preserve">   S</w:t>
+      </w:r>
+    </w:p>
+    <w:p>
+      <w:pPr>
+        <w:rPr>
+          <w:rFonts w:cstheme="minorHAnsi"/>
+          <w:lang w:val="en-US"/>
+        </w:rPr>
+      </w:pPr>
+      <w:r>
+        <w:rPr>
+          <w:rFonts w:cstheme="minorHAnsi"/>
+          <w:lang w:val="en-US"/>
+        </w:rPr>
+        <w:t xml:space="preserve">  </w:t>
+      </w:r>
+      <w:r>
+        <w:rPr>
+          <w:rFonts w:cstheme="minorHAnsi"/>
+          <w:lang w:val="en-US"/>
+        </w:rPr>
+        <w:t xml:space="preserve">              </w:t>
+      </w:r>
+      <w:r>
+        <w:rPr>
+          <w:rFonts w:cstheme="minorHAnsi"/>
+          <w:lang w:val="en-US"/>
+        </w:rPr>
+        <w:t xml:space="preserve">/ </w:t>
+      </w:r>
+      <w:r>
+        <w:rPr>
+          <w:rFonts w:cstheme="minorHAnsi"/>
+          <w:lang w:val="en-US"/>
+        </w:rPr>
+        <w:t>\</w:t>
+      </w:r>
+    </w:p>
+    <w:p>
+      <w:pPr>
+        <w:rPr>
+          <w:rFonts w:cstheme="minorHAnsi"/>
+          <w:lang w:val="en-US"/>
+        </w:rPr>
+      </w:pPr>
+      <w:r>
+        <w:rPr>
+          <w:rFonts w:cstheme="minorHAnsi"/>
+          <w:lang w:val="en-US"/>
+        </w:rPr>
+        <w:t xml:space="preserve"> </w:t>
+      </w:r>
+      <w:r>
+        <w:rPr>
+          <w:rFonts w:cstheme="minorHAnsi"/>
+          <w:lang w:val="en-US"/>
+        </w:rPr>
+        <w:t xml:space="preserve">              </w:t>
+      </w:r>
+      <w:proofErr w:type="gramStart"/>
+      <w:r>
+        <w:rPr>
+          <w:rFonts w:cstheme="minorHAnsi"/>
+          <w:lang w:val="en-US"/>
+        </w:rPr>
+        <w:t>a  S</w:t>
+      </w:r>
+      <w:proofErr w:type="gramEnd"/>
+      <w:r>
+        <w:rPr>
+          <w:rFonts w:cstheme="minorHAnsi"/>
+          <w:lang w:val="en-US"/>
+        </w:rPr>
+        <w:t xml:space="preserve"> </w:t>
+      </w:r>
+    </w:p>
+    <w:p>
+      <w:pPr>
+        <w:rPr>
+          <w:rFonts w:cstheme="minorHAnsi"/>
+          <w:lang w:val="en-US"/>
+        </w:rPr>
+      </w:pPr>
+      <w:r>
+        <w:rPr>
+          <w:rFonts w:cstheme="minorHAnsi"/>
+          <w:lang w:val="en-US"/>
+        </w:rPr>
+        <w:t xml:space="preserve">    </w:t>
+      </w:r>
+      <w:r>
+        <w:rPr>
+          <w:rFonts w:cstheme="minorHAnsi"/>
+          <w:lang w:val="en-US"/>
+        </w:rPr>
+        <w:t xml:space="preserve">               /\</w:t>
+      </w:r>
+    </w:p>
+    <w:p>
+      <w:pPr>
+        <w:rPr>
+          <w:rFonts w:cstheme="minorHAnsi"/>
+          <w:lang w:val="en-US"/>
+        </w:rPr>
+      </w:pPr>
+      <w:r>
+        <w:rPr>
+          <w:rFonts w:cstheme="minorHAnsi"/>
+          <w:lang w:val="en-US"/>
+        </w:rPr>
+        <w:t xml:space="preserve">     </w:t>
+      </w:r>
+      <w:r>
+        <w:rPr>
+          <w:rFonts w:cstheme="minorHAnsi"/>
+          <w:lang w:val="en-US"/>
+        </w:rPr>
+        <w:t xml:space="preserve">            </w:t>
+      </w:r>
+      <w:proofErr w:type="gramStart"/>
+      <w:r>
+        <w:rPr>
+          <w:rFonts w:cstheme="minorHAnsi"/>
+          <w:lang w:val="en-US"/>
+        </w:rPr>
+        <w:t>b  S</w:t>
+      </w:r>
+      <w:proofErr w:type="gramEnd"/>
+    </w:p>
+    <w:p>
+      <w:pPr>
+        <w:rPr>
+          <w:rFonts w:cstheme="minorHAnsi"/>
+          <w:lang w:val="en-US"/>
+        </w:rPr>
+      </w:pPr>
+      <w:r>
+        <w:rPr>
+          <w:rFonts w:cstheme="minorHAnsi"/>
+          <w:lang w:val="en-US"/>
+        </w:rPr>
+        <w:t xml:space="preserve">                     /\</w:t>
+      </w:r>
+    </w:p>
+    <w:p>
+      <w:pPr>
+        <w:rPr>
+          <w:rFonts w:cstheme="minorHAnsi"/>
+          <w:lang w:val="en-US"/>
+        </w:rPr>
+      </w:pPr>
+      <w:r>
+        <w:rPr>
+          <w:rFonts w:cstheme="minorHAnsi"/>
+          <w:lang w:val="en-US"/>
+        </w:rPr>
+        <w:t xml:space="preserve">                    </w:t>
+      </w:r>
+      <w:proofErr w:type="gramStart"/>
+      <w:r>
+        <w:rPr>
+          <w:rFonts w:cstheme="minorHAnsi"/>
+          <w:lang w:val="en-US"/>
+        </w:rPr>
+        <w:t>b  S</w:t>
+      </w:r>
+      <w:proofErr w:type="gramEnd"/>
+    </w:p>
+    <w:p>
+      <w:pPr>
+        <w:rPr>
+          <w:rFonts w:cstheme="minorHAnsi"/>
+          <w:lang w:val="en-US"/>
+        </w:rPr>
+      </w:pPr>
+      <w:r>
+        <w:rPr>
+          <w:rFonts w:cstheme="minorHAnsi"/>
+          <w:lang w:val="en-US"/>
+        </w:rPr>
+        <w:t xml:space="preserve">                         |</w:t>
+      </w:r>
+    </w:p>
+    <w:p>
+      <w:pPr>
+        <w:rPr>
+          <w:rFonts w:cstheme="minorHAnsi"/>
+          <w:lang w:val="en-US"/>
+        </w:rPr>
+      </w:pPr>
+      <w:r>
+        <w:rPr>
+          <w:rFonts w:cstheme="minorHAnsi"/>
+          <w:lang w:val="en-US"/>
+        </w:rPr>
+        <w:t xml:space="preserve">                         a</w:t>
+      </w:r>
+    </w:p>
+    <w:p>
+      <w:pPr>
+        <w:rPr>
+          <w:rFonts w:cstheme="minorHAnsi"/>
+          <w:lang w:val="en-US"/>
+        </w:rPr>
+      </w:pPr>
+    </w:p>
+    <w:p>
+      <w:pPr>
+        <w:rPr>
+          <w:rFonts w:cstheme="minorHAnsi"/>
+          <w:lang w:val="en-US"/>
+        </w:rPr>
+      </w:pPr>
+    </w:p>
+    <w:p>
+      <w:pPr>
+        <w:rPr>
+          <w:rFonts w:cstheme="minorHAnsi"/>
+          <w:lang w:val="en-US"/>
+        </w:rPr>
+      </w:pPr>
+    </w:p>
+    <w:p>
+      <w:pPr>
+        <w:rPr>
+          <w:rFonts w:cstheme="minorHAnsi"/>
+          <w:lang w:val="en-US"/>
+        </w:rPr>
+      </w:pPr>
+      <w:r>
+        <w:rPr>
+          <w:rFonts w:cstheme="minorHAnsi"/>
+          <w:lang w:val="en-US"/>
+        </w:rPr>
+        <w:lastRenderedPageBreak/>
+        <w:t xml:space="preserve">CFG </w:t>
+      </w:r>
+      <w:r>
+        <w:rPr>
+          <w:rFonts w:cstheme="minorHAnsi"/>
+          <w:lang w:val="en-US"/>
+        </w:rPr>
+        <w:t>5</w:t>
+      </w:r>
+      <w:r>
+        <w:rPr>
+          <w:rFonts w:cstheme="minorHAnsi"/>
+          <w:lang w:val="en-US"/>
+        </w:rPr>
+        <w:t xml:space="preserve"> can generate the word ‘abba’ and the syntax tree is: </w:t>
+      </w:r>
+    </w:p>
+    <w:p>
+      <w:pPr>
+        <w:rPr>
+          <w:rFonts w:cstheme="minorHAnsi"/>
+          <w:lang w:val="en-US"/>
+        </w:rPr>
+      </w:pPr>
+      <w:r>
+        <w:rPr>
+          <w:rFonts w:cstheme="minorHAnsi"/>
+          <w:lang w:val="en-US"/>
+        </w:rPr>
+        <w:t xml:space="preserve">        </w:t>
+      </w:r>
+      <w:r>
+        <w:rPr>
+          <w:rFonts w:cstheme="minorHAnsi"/>
+          <w:lang w:val="en-US"/>
+        </w:rPr>
+        <w:t xml:space="preserve">      </w:t>
+      </w:r>
+      <w:r>
+        <w:rPr>
+          <w:rFonts w:cstheme="minorHAnsi"/>
+          <w:lang w:val="en-US"/>
+        </w:rPr>
+        <w:t xml:space="preserve">   S</w:t>
+      </w:r>
+    </w:p>
+    <w:p>
+      <w:pPr>
+        <w:rPr>
+          <w:rFonts w:cstheme="minorHAnsi"/>
+          <w:lang w:val="en-US"/>
+        </w:rPr>
+      </w:pPr>
+      <w:r>
+        <w:rPr>
+          <w:rFonts w:cstheme="minorHAnsi"/>
+          <w:lang w:val="en-US"/>
+        </w:rPr>
+        <w:t xml:space="preserve">  </w:t>
+      </w:r>
+      <w:r>
+        <w:rPr>
+          <w:rFonts w:cstheme="minorHAnsi"/>
+          <w:lang w:val="en-US"/>
+        </w:rPr>
+        <w:t xml:space="preserve">              </w:t>
+      </w:r>
+      <w:r>
+        <w:rPr>
+          <w:rFonts w:cstheme="minorHAnsi"/>
+          <w:lang w:val="en-US"/>
+        </w:rPr>
+        <w:t xml:space="preserve">/ </w:t>
+      </w:r>
+      <w:r>
+        <w:rPr>
+          <w:rFonts w:cstheme="minorHAnsi"/>
+          <w:lang w:val="en-US"/>
+        </w:rPr>
+        <w:t>\</w:t>
+      </w:r>
+    </w:p>
+    <w:p>
+      <w:pPr>
+        <w:rPr>
+          <w:rFonts w:cstheme="minorHAnsi"/>
+          <w:lang w:val="en-US"/>
+        </w:rPr>
+      </w:pPr>
+      <w:r>
+        <w:rPr>
+          <w:rFonts w:cstheme="minorHAnsi"/>
+          <w:lang w:val="en-US"/>
+        </w:rPr>
+        <w:t xml:space="preserve"> </w:t>
+      </w:r>
+      <w:r>
+        <w:rPr>
+          <w:rFonts w:cstheme="minorHAnsi"/>
+          <w:lang w:val="en-US"/>
+        </w:rPr>
+        <w:t xml:space="preserve">              </w:t>
+      </w:r>
+      <w:proofErr w:type="gramStart"/>
+      <w:r>
+        <w:rPr>
+          <w:rFonts w:cstheme="minorHAnsi"/>
+          <w:lang w:val="en-US"/>
+        </w:rPr>
+        <w:t xml:space="preserve">a  </w:t>
+      </w:r>
+      <w:r>
+        <w:rPr>
+          <w:rFonts w:cstheme="minorHAnsi"/>
+          <w:lang w:val="en-US"/>
+        </w:rPr>
+        <w:t>B</w:t>
+      </w:r>
+      <w:proofErr w:type="gramEnd"/>
+      <w:r>
+        <w:rPr>
+          <w:rFonts w:cstheme="minorHAnsi"/>
+          <w:lang w:val="en-US"/>
+        </w:rPr>
+        <w:t xml:space="preserve"> </w:t>
+      </w:r>
+    </w:p>
+    <w:p>
+      <w:pPr>
+        <w:rPr>
+          <w:rFonts w:cstheme="minorHAnsi"/>
+          <w:lang w:val="en-US"/>
+        </w:rPr>
+      </w:pPr>
+      <w:r>
+        <w:rPr>
+          <w:rFonts w:cstheme="minorHAnsi"/>
+          <w:lang w:val="en-US"/>
+        </w:rPr>
+        <w:t xml:space="preserve">    </w:t>
+      </w:r>
+      <w:r>
+        <w:rPr>
+          <w:rFonts w:cstheme="minorHAnsi"/>
+          <w:lang w:val="en-US"/>
+        </w:rPr>
+        <w:t xml:space="preserve">               /\</w:t>
+      </w:r>
+    </w:p>
+    <w:p>
+      <w:pPr>
+        <w:rPr>
+          <w:rFonts w:cstheme="minorHAnsi"/>
+          <w:lang w:val="en-US"/>
+        </w:rPr>
+      </w:pPr>
+      <w:r>
+        <w:rPr>
+          <w:rFonts w:cstheme="minorHAnsi"/>
+          <w:lang w:val="en-US"/>
+        </w:rPr>
+        <w:t xml:space="preserve">     </w:t>
+      </w:r>
+      <w:r>
+        <w:rPr>
+          <w:rFonts w:cstheme="minorHAnsi"/>
+          <w:lang w:val="en-US"/>
+        </w:rPr>
+        <w:t xml:space="preserve">            </w:t>
+      </w:r>
+      <w:proofErr w:type="gramStart"/>
+      <w:r>
+        <w:rPr>
+          <w:rFonts w:cstheme="minorHAnsi"/>
+          <w:lang w:val="en-US"/>
+        </w:rPr>
+        <w:t>b  S</w:t>
+      </w:r>
+      <w:proofErr w:type="gramEnd"/>
+    </w:p>
+    <w:p>
+      <w:pPr>
+        <w:rPr>
+          <w:rFonts w:cstheme="minorHAnsi"/>
+          <w:lang w:val="en-US"/>
+        </w:rPr>
+      </w:pPr>
+      <w:r>
+        <w:rPr>
+          <w:rFonts w:cstheme="minorHAnsi"/>
+          <w:lang w:val="en-US"/>
+        </w:rPr>
+        <w:t xml:space="preserve">                     /\</w:t>
+      </w:r>
+    </w:p>
+    <w:p>
+      <w:pPr>
+        <w:rPr>
+          <w:rFonts w:cstheme="minorHAnsi"/>
+          <w:lang w:val="en-US"/>
+        </w:rPr>
+      </w:pPr>
+      <w:r>
+        <w:rPr>
+          <w:rFonts w:cstheme="minorHAnsi"/>
+          <w:lang w:val="en-US"/>
+        </w:rPr>
+        <w:t xml:space="preserve">                    </w:t>
+      </w:r>
+      <w:proofErr w:type="gramStart"/>
+      <w:r>
+        <w:rPr>
+          <w:rFonts w:cstheme="minorHAnsi"/>
+          <w:lang w:val="en-US"/>
+        </w:rPr>
+        <w:t xml:space="preserve">b  </w:t>
+      </w:r>
+      <w:r>
+        <w:rPr>
+          <w:rFonts w:cstheme="minorHAnsi"/>
+          <w:lang w:val="en-US"/>
+        </w:rPr>
+        <w:t>A</w:t>
+      </w:r>
+      <w:proofErr w:type="gramEnd"/>
+    </w:p>
+    <w:p>
+      <w:pPr>
+        <w:rPr>
+          <w:rFonts w:cstheme="minorHAnsi"/>
+          <w:lang w:val="en-US"/>
+        </w:rPr>
+      </w:pPr>
+      <w:r>
+        <w:rPr>
+          <w:rFonts w:cstheme="minorHAnsi"/>
+          <w:lang w:val="en-US"/>
+        </w:rPr>
+        <w:t xml:space="preserve">                         |</w:t>
+      </w:r>
+    </w:p>
+    <w:p>
+      <w:pPr>
+        <w:rPr>
+          <w:rFonts w:cstheme="minorHAnsi"/>
+          <w:lang w:val="en-US"/>
+        </w:rPr>
+      </w:pPr>
+      <w:r>
+        <w:rPr>
+          <w:rFonts w:cstheme="minorHAnsi"/>
+          <w:lang w:val="en-US"/>
+        </w:rPr>
+        <w:t xml:space="preserve">                         a</w:t>
+      </w:r>
+    </w:p>
+    <w:p>
+      <w:pPr>
+        <w:rPr>
+          <w:rFonts w:cstheme="minorHAnsi"/>
+          <w:lang w:val="en-US"/>
+        </w:rPr>
+      </w:pPr>
+    </w:p>
+    <w:p>
+      <w:pPr>
+        <w:rPr>
+          <w:rFonts w:cstheme="minorHAnsi"/>
+          <w:lang w:val="en-US"/>
+        </w:rPr>
+      </w:pPr>
     </w:p>
     <w:p>
       <w:pPr>
@@ -414,195 +1053,97 @@
           <w:rFonts w:cstheme="minorHAnsi"/>
           <w:lang w:val="en-US"/>
         </w:rPr>
-        <w:t xml:space="preserve">X </w:t>
-      </w:r>
-      <w:r>
-        <w:rPr>
-          <w:rFonts w:cstheme="minorHAnsi"/>
-          <w:lang w:val="en-US"/>
-        </w:rPr>
-        <w:t>→</w:t>
-      </w:r>
-      <w:r>
-        <w:rPr>
-          <w:rFonts w:cstheme="minorHAnsi"/>
-          <w:lang w:val="en-US"/>
-        </w:rPr>
-        <w:t xml:space="preserve"> MN | a</w:t>
-      </w:r>
-    </w:p>
-    <w:p>
-      <w:pPr>
-        <w:rPr>
-          <w:rFonts w:cstheme="minorHAnsi"/>
-          <w:lang w:val="en-US"/>
-        </w:rPr>
-      </w:pPr>
-      <w:r>
-        <w:rPr>
-          <w:rFonts w:cstheme="minorHAnsi"/>
-          <w:lang w:val="en-US"/>
-        </w:rPr>
-        <w:t xml:space="preserve">Y </w:t>
-      </w:r>
-      <w:r>
-        <w:rPr>
-          <w:rFonts w:cstheme="minorHAnsi"/>
-          <w:lang w:val="en-US"/>
-        </w:rPr>
-        <w:t>→</w:t>
-      </w:r>
-      <w:r>
-        <w:rPr>
-          <w:rFonts w:cstheme="minorHAnsi"/>
-          <w:lang w:val="en-US"/>
-        </w:rPr>
-        <w:t xml:space="preserve"> b | BY | B</w:t>
-      </w:r>
-    </w:p>
-    <w:p>
-      <w:pPr>
-        <w:rPr>
-          <w:rFonts w:cstheme="minorHAnsi"/>
-          <w:lang w:val="en-US"/>
-        </w:rPr>
-      </w:pPr>
-      <w:r>
-        <w:rPr>
-          <w:rFonts w:cstheme="minorHAnsi"/>
-          <w:lang w:val="en-US"/>
-        </w:rPr>
-        <w:t xml:space="preserve">Z </w:t>
-      </w:r>
-      <w:r>
-        <w:rPr>
-          <w:rFonts w:cstheme="minorHAnsi"/>
-          <w:lang w:val="en-US"/>
-        </w:rPr>
-        <w:t>→</w:t>
-      </w:r>
-      <w:r>
-        <w:rPr>
-          <w:rFonts w:cstheme="minorHAnsi"/>
-          <w:lang w:val="en-US"/>
-        </w:rPr>
-        <w:t xml:space="preserve"> a</w:t>
-      </w:r>
-    </w:p>
-    <w:p>
-      <w:pPr>
-        <w:rPr>
-          <w:rFonts w:cstheme="minorHAnsi"/>
-          <w:lang w:val="en-US"/>
-        </w:rPr>
-      </w:pPr>
-      <w:r>
-        <w:rPr>
-          <w:rFonts w:cstheme="minorHAnsi"/>
-          <w:lang w:val="en-US"/>
-        </w:rPr>
-        <w:t xml:space="preserve">A </w:t>
-      </w:r>
-      <w:r>
-        <w:rPr>
-          <w:rFonts w:cstheme="minorHAnsi"/>
-          <w:lang w:val="en-US"/>
-        </w:rPr>
-        <w:t>→</w:t>
-      </w:r>
-      <w:r>
-        <w:rPr>
-          <w:rFonts w:cstheme="minorHAnsi"/>
-          <w:lang w:val="en-US"/>
-        </w:rPr>
-        <w:t xml:space="preserve"> a</w:t>
-      </w:r>
-    </w:p>
-    <w:p>
-      <w:pPr>
-        <w:rPr>
-          <w:rFonts w:cstheme="minorHAnsi"/>
-          <w:lang w:val="en-US"/>
-        </w:rPr>
-      </w:pPr>
-      <w:r>
-        <w:rPr>
-          <w:rFonts w:cstheme="minorHAnsi"/>
-          <w:lang w:val="en-US"/>
-        </w:rPr>
-        <w:t xml:space="preserve">B </w:t>
-      </w:r>
-      <w:r>
-        <w:rPr>
-          <w:rFonts w:cstheme="minorHAnsi"/>
-          <w:lang w:val="en-US"/>
-        </w:rPr>
-        <w:t>→</w:t>
-      </w:r>
-      <w:r>
-        <w:rPr>
-          <w:rFonts w:cstheme="minorHAnsi"/>
-          <w:lang w:val="en-US"/>
-        </w:rPr>
-        <w:t xml:space="preserve"> b</w:t>
-      </w:r>
-    </w:p>
-    <w:p>
-      <w:pPr>
-        <w:rPr>
-          <w:rFonts w:cstheme="minorHAnsi"/>
-          <w:lang w:val="en-US"/>
-        </w:rPr>
-      </w:pPr>
-      <w:r>
-        <w:rPr>
-          <w:rFonts w:cstheme="minorHAnsi"/>
-          <w:lang w:val="en-US"/>
-        </w:rPr>
-        <w:t xml:space="preserve">M </w:t>
-      </w:r>
-      <w:r>
-        <w:rPr>
-          <w:rFonts w:cstheme="minorHAnsi"/>
-          <w:lang w:val="en-US"/>
-        </w:rPr>
-        <w:t>→</w:t>
-      </w:r>
-      <w:r>
-        <w:rPr>
-          <w:rFonts w:cstheme="minorHAnsi"/>
-          <w:lang w:val="en-US"/>
-        </w:rPr>
-        <w:t xml:space="preserve"> ZX</w:t>
-      </w:r>
-    </w:p>
-    <w:p>
-      <w:pPr>
-        <w:rPr>
-          <w:rFonts w:cstheme="minorHAnsi"/>
-          <w:lang w:val="en-US"/>
-        </w:rPr>
-      </w:pPr>
-      <w:r>
-        <w:rPr>
-          <w:rFonts w:cstheme="minorHAnsi"/>
-          <w:lang w:val="en-US"/>
-        </w:rPr>
-        <w:t xml:space="preserve">N </w:t>
-      </w:r>
-      <w:r>
-        <w:rPr>
-          <w:rFonts w:cstheme="minorHAnsi"/>
-          <w:lang w:val="en-US"/>
-        </w:rPr>
-        <w:t>→</w:t>
-      </w:r>
-      <w:r>
-        <w:rPr>
-          <w:rFonts w:cstheme="minorHAnsi"/>
-          <w:lang w:val="en-US"/>
-        </w:rPr>
-        <w:t xml:space="preserve"> ZY</w:t>
+        <w:t>X → MN | a</w:t>
+      </w:r>
+    </w:p>
+    <w:p>
+      <w:pPr>
+        <w:rPr>
+          <w:rFonts w:cstheme="minorHAnsi"/>
+          <w:lang w:val="en-US"/>
+        </w:rPr>
+      </w:pPr>
+      <w:r>
+        <w:rPr>
+          <w:rFonts w:cstheme="minorHAnsi"/>
+          <w:lang w:val="en-US"/>
+        </w:rPr>
+        <w:t>Y → b | BY | B</w:t>
+      </w:r>
+    </w:p>
+    <w:p>
+      <w:pPr>
+        <w:rPr>
+          <w:rFonts w:cstheme="minorHAnsi"/>
+          <w:lang w:val="en-US"/>
+        </w:rPr>
+      </w:pPr>
+      <w:r>
+        <w:rPr>
+          <w:rFonts w:cstheme="minorHAnsi"/>
+          <w:lang w:val="en-US"/>
+        </w:rPr>
+        <w:t>Z → a</w:t>
+      </w:r>
+    </w:p>
+    <w:p>
+      <w:pPr>
+        <w:rPr>
+          <w:rFonts w:cstheme="minorHAnsi"/>
+          <w:lang w:val="en-US"/>
+        </w:rPr>
+      </w:pPr>
+      <w:r>
+        <w:rPr>
+          <w:rFonts w:cstheme="minorHAnsi"/>
+          <w:lang w:val="en-US"/>
+        </w:rPr>
+        <w:t>A → a</w:t>
+      </w:r>
+    </w:p>
+    <w:p>
+      <w:pPr>
+        <w:rPr>
+          <w:rFonts w:cstheme="minorHAnsi"/>
+          <w:lang w:val="en-US"/>
+        </w:rPr>
+      </w:pPr>
+      <w:r>
+        <w:rPr>
+          <w:rFonts w:cstheme="minorHAnsi"/>
+          <w:lang w:val="en-US"/>
+        </w:rPr>
+        <w:t>B → b</w:t>
+      </w:r>
+    </w:p>
+    <w:p>
+      <w:pPr>
+        <w:rPr>
+          <w:rFonts w:cstheme="minorHAnsi"/>
+          <w:lang w:val="en-US"/>
+        </w:rPr>
+      </w:pPr>
+      <w:r>
+        <w:rPr>
+          <w:rFonts w:cstheme="minorHAnsi"/>
+          <w:lang w:val="en-US"/>
+        </w:rPr>
+        <w:t>M → ZX</w:t>
+      </w:r>
+    </w:p>
+    <w:p>
+      <w:pPr>
+        <w:rPr>
+          <w:rFonts w:cstheme="minorHAnsi"/>
+          <w:lang w:val="en-US"/>
+        </w:rPr>
+      </w:pPr>
+      <w:r>
+        <w:rPr>
+          <w:rFonts w:cstheme="minorHAnsi"/>
+          <w:lang w:val="en-US"/>
+        </w:rPr>
+        <w:t>N → ZY</w:t>
       </w:r>
     </w:p>
     <w:p>
@@ -635,6 +1176,61 @@
           <w:lang w:val="en-US"/>
         </w:rPr>
       </w:pPr>
+      <w:r>
+        <w:rPr>
+          <w:rFonts w:cstheme="minorHAnsi"/>
+          <w:noProof/>
+          <w:lang w:val="en-US"/>
+        </w:rPr>
+        <w:drawing>
+          <wp:inline distT="0" distB="0" distL="0" distR="0" wp14:anchorId="69B36FA0" wp14:editId="00F853BA">
+            <wp:extent cx="5728335" cy="1964690"/>
+            <wp:effectExtent l="0" t="0" r="5715" b="0"/>
+            <wp:docPr id="1021675033" name="Picture 1"/>
+            <wp:cNvGraphicFramePr>
+              <a:graphicFrameLocks xmlns:a="http://schemas.openxmlformats.org/drawingml/2006/main" noChangeAspect="1"/>
+            </wp:cNvGraphicFramePr>
+            <a:graphic xmlns:a="http://schemas.openxmlformats.org/drawingml/2006/main">
+              <a:graphicData uri="http://schemas.openxmlformats.org/drawingml/2006/picture">
+                <pic:pic xmlns:pic="http://schemas.openxmlformats.org/drawingml/2006/picture">
+                  <pic:nvPicPr>
+                    <pic:cNvPr id="0" name="Picture 1"/>
+                    <pic:cNvPicPr>
+                      <a:picLocks noChangeAspect="1" noChangeArrowheads="1"/>
+                    </pic:cNvPicPr>
+                  </pic:nvPicPr>
+                  <pic:blipFill>
+                    <a:blip r:embed="rId5">
+                      <a:extLst>
+                        <a:ext uri="{28A0092B-C50C-407E-A947-70E740481C1C}">
+                          <a14:useLocalDpi xmlns:a14="http://schemas.microsoft.com/office/drawing/2010/main" val="0"/>
+                        </a:ext>
+                      </a:extLst>
+                    </a:blip>
+                    <a:srcRect/>
+                    <a:stretch>
+                      <a:fillRect/>
+                    </a:stretch>
+                  </pic:blipFill>
+                  <pic:spPr bwMode="auto">
+                    <a:xfrm>
+                      <a:off x="0" y="0"/>
+                      <a:ext cx="5728335" cy="1964690"/>
+                    </a:xfrm>
+                    <a:prstGeom prst="rect">
+                      <a:avLst/>
+                    </a:prstGeom>
+                    <a:noFill/>
+                    <a:ln>
+                      <a:noFill/>
+                    </a:ln>
+                  </pic:spPr>
+                </pic:pic>
+              </a:graphicData>
+            </a:graphic>
+          </wp:inline>
+        </w:drawing>
+      </w:r>
     </w:p>
     <w:sectPr>
       <w:pgSz w:w="11906" w:h="16838"/>
@@ -1046,6 +1642,7 @@
   <w:style w:type="paragraph" w:default="1" w:styleId="Normal">
     <w:name w:val="Normal"/>
     <w:qFormat/>
+    <w:rsid w:val="003676ED"/>
   </w:style>
   <w:style w:type="character" w:default="1" w:styleId="DefaultParagraphFont">
     <w:name w:val="Default Paragraph Font"/>

</xml_diff>